<commit_message>
Aggiunto diagramma di flusso
</commit_message>
<xml_diff>
--- a/4_Diari/2023.09.22_EneaCorti.docx
+++ b/4_Diari/2023.09.22_EneaCorti.docx
@@ -177,6 +177,25 @@
                 <w:rFonts w:ascii="Arial" w:hAnsi="Arial" w:cs="Arial"/>
               </w:rPr>
             </w:pPr>
+            <w:r>
+              <w:rPr>
+                <w:rFonts w:ascii="Arial" w:hAnsi="Arial" w:cs="Arial"/>
+              </w:rPr>
+              <w:t>Appena aperto il progetto dal browser mi sono reso conto che non ha senso prima scegliere le parole e poi provare a inserirle nella tabella, perché rischio che alcune non ci stiano.</w:t>
+            </w:r>
+          </w:p>
+          <w:p>
+            <w:pPr>
+              <w:rPr>
+                <w:rFonts w:ascii="Arial" w:hAnsi="Arial" w:cs="Arial"/>
+              </w:rPr>
+            </w:pPr>
+            <w:r>
+              <w:rPr>
+                <w:rFonts w:ascii="Arial" w:hAnsi="Arial" w:cs="Arial"/>
+              </w:rPr>
+              <w:t>Fatto il diagramma di flusso per il procedimento riguardante l’inserimento di una parola all’interno della tabella.</w:t>
+            </w:r>
             <w:bookmarkStart w:id="3" w:name="_GoBack"/>
             <w:bookmarkEnd w:id="3"/>
           </w:p>
@@ -3954,6 +3973,7 @@
     <w:rsid w:val="000F117C"/>
     <w:rsid w:val="001101C0"/>
     <w:rsid w:val="00127196"/>
+    <w:rsid w:val="00195CAC"/>
     <w:rsid w:val="001A0560"/>
     <w:rsid w:val="001C54F7"/>
     <w:rsid w:val="001D27C6"/>
@@ -4868,7 +4888,7 @@
 </file>
 
 <file path=customXml/itemProps1.xml><?xml version="1.0" encoding="utf-8"?>
-<ds:datastoreItem xmlns:ds="http://schemas.openxmlformats.org/officeDocument/2006/customXml" ds:itemID="{9309BB57-FBCD-4842-8513-1DC95A340307}">
+<ds:datastoreItem xmlns:ds="http://schemas.openxmlformats.org/officeDocument/2006/customXml" ds:itemID="{CBD24102-3ECA-4EAC-8C75-2D041E1EEFC7}">
   <ds:schemaRefs>
     <ds:schemaRef ds:uri="http://schemas.openxmlformats.org/officeDocument/2006/bibliography"/>
   </ds:schemaRefs>

</xml_diff>

<commit_message>
Fine mattinata 2023.09.22, Aggiornato diario e codice che stampa parole orizzontali
</commit_message>
<xml_diff>
--- a/4_Diari/2023.09.22_EneaCorti.docx
+++ b/4_Diari/2023.09.22_EneaCorti.docx
@@ -196,6 +196,26 @@
               </w:rPr>
               <w:t>Fatto il diagramma di flusso per il procedimento riguardante l’inserimento di una parola all’interno della tabella.</w:t>
             </w:r>
+          </w:p>
+          <w:p>
+            <w:pPr>
+              <w:rPr>
+                <w:rFonts w:ascii="Arial" w:hAnsi="Arial" w:cs="Arial"/>
+              </w:rPr>
+            </w:pPr>
+            <w:r>
+              <w:rPr>
+                <w:rFonts w:ascii="Arial" w:hAnsi="Arial" w:cs="Arial"/>
+              </w:rPr>
+              <w:t>Fatto la stampa orizzontale delle parole, mancano ancora però tutti i controlli.</w:t>
+            </w:r>
+          </w:p>
+          <w:p>
+            <w:pPr>
+              <w:rPr>
+                <w:rFonts w:ascii="Arial" w:hAnsi="Arial" w:cs="Arial"/>
+              </w:rPr>
+            </w:pPr>
             <w:bookmarkStart w:id="3" w:name="_GoBack"/>
             <w:bookmarkEnd w:id="3"/>
           </w:p>
@@ -253,6 +273,32 @@
                 <w:rFonts w:ascii="Arial" w:hAnsi="Arial" w:cs="Arial"/>
               </w:rPr>
             </w:pPr>
+            <w:r>
+              <w:rPr>
+                <w:rFonts w:ascii="Arial" w:hAnsi="Arial" w:cs="Arial"/>
+              </w:rPr>
+              <w:t xml:space="preserve">Difficoltà nel trovare una buona soluzione </w:t>
+            </w:r>
+            <w:proofErr w:type="gramStart"/>
+            <w:r>
+              <w:rPr>
+                <w:rFonts w:ascii="Arial" w:hAnsi="Arial" w:cs="Arial"/>
+              </w:rPr>
+              <w:t>allo</w:t>
+            </w:r>
+            <w:proofErr w:type="gramEnd"/>
+            <w:r>
+              <w:rPr>
+                <w:rFonts w:ascii="Arial" w:hAnsi="Arial" w:cs="Arial"/>
+              </w:rPr>
+              <w:t xml:space="preserve"> riempimento della griglia</w:t>
+            </w:r>
+            <w:r>
+              <w:rPr>
+                <w:rFonts w:ascii="Arial" w:hAnsi="Arial" w:cs="Arial"/>
+              </w:rPr>
+              <w:t>, risolto usando un array bidimensionale che si va a sovrapporre alla tabella vuota</w:t>
+            </w:r>
           </w:p>
         </w:tc>
       </w:tr>
@@ -4061,6 +4107,7 @@
     <w:rsid w:val="00B5079C"/>
     <w:rsid w:val="00BD119E"/>
     <w:rsid w:val="00C22A10"/>
+    <w:rsid w:val="00C27F46"/>
     <w:rsid w:val="00C57AC2"/>
     <w:rsid w:val="00CB349C"/>
     <w:rsid w:val="00CC5E51"/>
@@ -4888,7 +4935,7 @@
 </file>
 
 <file path=customXml/itemProps1.xml><?xml version="1.0" encoding="utf-8"?>
-<ds:datastoreItem xmlns:ds="http://schemas.openxmlformats.org/officeDocument/2006/customXml" ds:itemID="{CBD24102-3ECA-4EAC-8C75-2D041E1EEFC7}">
+<ds:datastoreItem xmlns:ds="http://schemas.openxmlformats.org/officeDocument/2006/customXml" ds:itemID="{1206B753-D580-4B9A-B9C8-307B1E01FEA9}">
   <ds:schemaRefs>
     <ds:schemaRef ds:uri="http://schemas.openxmlformats.org/officeDocument/2006/bibliography"/>
   </ds:schemaRefs>

</xml_diff>